<commit_message>
added more CSS to the about page and the contact us page
</commit_message>
<xml_diff>
--- a/README for shopit.docx
+++ b/README for shopit.docx
@@ -3,13 +3,199 @@
 <w:document xmlns:wpc="http://schemas.microsoft.com/office/word/2010/wordprocessingCanvas" xmlns:cx="http://schemas.microsoft.com/office/drawing/2014/chartex" xmlns:cx1="http://schemas.microsoft.com/office/drawing/2015/9/8/chartex" xmlns:cx2="http://schemas.microsoft.com/office/drawing/2015/10/21/chartex" xmlns:cx3="http://schemas.microsoft.com/office/drawing/2016/5/9/chartex" xmlns:cx4="http://schemas.microsoft.com/office/drawing/2016/5/10/chartex" xmlns:cx5="http://schemas.microsoft.com/office/drawing/2016/5/11/chartex" xmlns:cx6="http://schemas.microsoft.com/office/drawing/2016/5/12/chartex" xmlns:cx7="http://schemas.microsoft.com/office/drawing/2016/5/13/chartex" xmlns:cx8="http://schemas.microsoft.com/office/drawing/2016/5/14/chartex" xmlns:mc="http://schemas.openxmlformats.org/markup-compatibility/2006" xmlns:aink="http://schemas.microsoft.com/office/drawing/2016/ink" xmlns:am3d="http://schemas.microsoft.com/office/drawing/2017/model3d" xmlns:o="urn:schemas-microsoft-com:office:office" xmlns:oel="http://schemas.microsoft.com/office/2019/extlst" xmlns:r="http://schemas.openxmlformats.org/officeDocument/2006/relationships" xmlns:m="http://schemas.openxmlformats.org/officeDocument/2006/math" xmlns:v="urn:schemas-microsoft-com:vml" xmlns:wp14="http://schemas.microsoft.com/office/word/2010/wordprocessingDrawing" xmlns:wp="http://schemas.openxmlformats.org/drawingml/2006/wordprocessingDrawing" xmlns:w10="urn:schemas-microsoft-com:office:word" xmlns:w="http://schemas.openxmlformats.org/wordprocessingml/2006/main" xmlns:w14="http://schemas.microsoft.com/office/word/2010/wordml" xmlns:w15="http://schemas.microsoft.com/office/word/2012/wordml" xmlns:w16cex="http://schemas.microsoft.com/office/word/2018/wordml/cex" xmlns:w16cid="http://schemas.microsoft.com/office/word/2016/wordml/cid" xmlns:w16="http://schemas.microsoft.com/office/word/2018/wordml" xmlns:w16sdtdh="http://schemas.microsoft.com/office/word/2020/wordml/sdtdatahash" xmlns:w16se="http://schemas.microsoft.com/office/word/2015/wordml/symex" xmlns:wpg="http://schemas.microsoft.com/office/word/2010/wordprocessingGroup" xmlns:wpi="http://schemas.microsoft.com/office/word/2010/wordprocessingInk" xmlns:wne="http://schemas.microsoft.com/office/word/2006/wordml" xmlns:wps="http://schemas.microsoft.com/office/word/2010/wordprocessingShape" mc:Ignorable="w14 w15 w16se w16cid w16 w16cex w16sdtdh wp14">
   <w:body>
     <w:p>
-      <w:r>
+      <w:pPr>
+        <w:jc w:val="center"/>
+        <w:rPr>
+          <w:b/>
+          <w:bCs/>
+          <w:sz w:val="28"/>
+          <w:szCs w:val="28"/>
+        </w:rPr>
+      </w:pPr>
+      <w:r>
+        <w:rPr>
+          <w:b/>
+          <w:bCs/>
+          <w:sz w:val="28"/>
+          <w:szCs w:val="28"/>
+        </w:rPr>
         <w:t>README for shop.it</w:t>
       </w:r>
     </w:p>
+    <w:p>
+      <w:pPr>
+        <w:jc w:val="center"/>
+        <w:rPr>
+          <w:b/>
+          <w:bCs/>
+          <w:sz w:val="28"/>
+          <w:szCs w:val="28"/>
+        </w:rPr>
+      </w:pPr>
+      <w:r>
+        <w:rPr>
+          <w:b/>
+          <w:bCs/>
+          <w:sz w:val="28"/>
+          <w:szCs w:val="28"/>
+        </w:rPr>
+        <w:t>www.ishopit.net</w:t>
+      </w:r>
+    </w:p>
     <w:p/>
     <w:p>
       <w:r>
+        <w:t>Technologies I used in making this app:</w:t>
+      </w:r>
+    </w:p>
+    <w:p>
+      <w:pPr>
+        <w:pStyle w:val="ListParagraph"/>
+        <w:numPr>
+          <w:ilvl w:val="0"/>
+          <w:numId w:val="1"/>
+        </w:numPr>
+      </w:pPr>
+      <w:r>
+        <w:t>React</w:t>
+      </w:r>
+    </w:p>
+    <w:p>
+      <w:pPr>
+        <w:pStyle w:val="ListParagraph"/>
+        <w:numPr>
+          <w:ilvl w:val="0"/>
+          <w:numId w:val="1"/>
+        </w:numPr>
+      </w:pPr>
+      <w:r>
+        <w:t>Express</w:t>
+      </w:r>
+    </w:p>
+    <w:p>
+      <w:pPr>
+        <w:pStyle w:val="ListParagraph"/>
+        <w:numPr>
+          <w:ilvl w:val="0"/>
+          <w:numId w:val="1"/>
+        </w:numPr>
+      </w:pPr>
+      <w:r>
+        <w:t>Node.js</w:t>
+      </w:r>
+    </w:p>
+    <w:p>
+      <w:pPr>
+        <w:pStyle w:val="ListParagraph"/>
+        <w:numPr>
+          <w:ilvl w:val="0"/>
+          <w:numId w:val="1"/>
+        </w:numPr>
+      </w:pPr>
+      <w:r>
+        <w:t>Tailwind CSS</w:t>
+      </w:r>
+    </w:p>
+    <w:p>
+      <w:pPr>
+        <w:pStyle w:val="ListParagraph"/>
+        <w:numPr>
+          <w:ilvl w:val="0"/>
+          <w:numId w:val="1"/>
+        </w:numPr>
+      </w:pPr>
+      <w:r>
+        <w:t>MongoDB</w:t>
+      </w:r>
+    </w:p>
+    <w:p>
+      <w:pPr>
+        <w:pStyle w:val="ListParagraph"/>
+        <w:numPr>
+          <w:ilvl w:val="0"/>
+          <w:numId w:val="1"/>
+        </w:numPr>
+      </w:pPr>
+      <w:r>
+        <w:t>AWS S3</w:t>
+      </w:r>
+    </w:p>
+    <w:p>
+      <w:pPr>
+        <w:pStyle w:val="ListParagraph"/>
+        <w:numPr>
+          <w:ilvl w:val="0"/>
+          <w:numId w:val="1"/>
+        </w:numPr>
+      </w:pPr>
+      <w:r>
+        <w:t>Netlify</w:t>
+      </w:r>
+    </w:p>
+    <w:p>
+      <w:pPr>
+        <w:pStyle w:val="ListParagraph"/>
+        <w:numPr>
+          <w:ilvl w:val="0"/>
+          <w:numId w:val="1"/>
+        </w:numPr>
+      </w:pPr>
+      <w:r>
+        <w:t>GitHub</w:t>
+      </w:r>
+    </w:p>
+    <w:p>
+      <w:pPr>
+        <w:pStyle w:val="ListParagraph"/>
+        <w:numPr>
+          <w:ilvl w:val="0"/>
+          <w:numId w:val="1"/>
+        </w:numPr>
+      </w:pPr>
+      <w:r>
+        <w:t>Render</w:t>
+      </w:r>
+    </w:p>
+    <w:p>
+      <w:pPr>
+        <w:pStyle w:val="ListParagraph"/>
+        <w:numPr>
+          <w:ilvl w:val="0"/>
+          <w:numId w:val="1"/>
+        </w:numPr>
+      </w:pPr>
+      <w:r>
+        <w:t>Figma</w:t>
+      </w:r>
+    </w:p>
+    <w:p>
+      <w:pPr>
+        <w:pStyle w:val="ListParagraph"/>
+        <w:numPr>
+          <w:ilvl w:val="0"/>
+          <w:numId w:val="1"/>
+        </w:numPr>
+      </w:pPr>
+      <w:r>
+        <w:t>Squarespace</w:t>
+      </w:r>
+    </w:p>
+    <w:p>
+      <w:pPr>
+        <w:pStyle w:val="ListParagraph"/>
+        <w:numPr>
+          <w:ilvl w:val="0"/>
+          <w:numId w:val="1"/>
+        </w:numPr>
+      </w:pPr>
+      <w:r>
+        <w:t>Postman</w:t>
+      </w:r>
+    </w:p>
+    <w:p/>
+    <w:p/>
+    <w:p>
+      <w:r>
         <w:t xml:space="preserve">shop.it was going to originally be called “craigslist clone”, but I figured that was too boring and would give users the “oh he just copied it poorly” thought. I then chose to call it shop.it because it is something unique and it had a nice sound to it. I built it without following a guide (you will probably be able to tell if you look at my code, not saying it’s bad, I’m just sure a more experienced dev will be able to tell). I utilized Figma, which is an excellent UI design software, </w:t>
       </w:r>
       <w:r>
@@ -28,39 +214,16 @@
     <w:p/>
     <w:p>
       <w:r>
-        <w:t xml:space="preserve">I used REACT for the front end and mainly used the </w:t>
-      </w:r>
-      <w:proofErr w:type="spellStart"/>
-      <w:r>
-        <w:t>useState</w:t>
-      </w:r>
-      <w:proofErr w:type="spellEnd"/>
-      <w:r>
-        <w:t xml:space="preserve"> and </w:t>
-      </w:r>
-      <w:proofErr w:type="spellStart"/>
-      <w:r>
-        <w:t>useEffect</w:t>
-      </w:r>
-      <w:proofErr w:type="spellEnd"/>
-      <w:r>
-        <w:t xml:space="preserve"> hooks. </w:t>
-      </w:r>
-      <w:r>
-        <w:t xml:space="preserve">There was plenty of JSX but that should go without </w:t>
-      </w:r>
-      <w:proofErr w:type="spellStart"/>
-      <w:proofErr w:type="gramStart"/>
-      <w:r>
-        <w:t>saying.</w:t>
-      </w:r>
-      <w:r>
-        <w:t>I</w:t>
-      </w:r>
-      <w:proofErr w:type="spellEnd"/>
-      <w:proofErr w:type="gramEnd"/>
-      <w:r>
-        <w:t xml:space="preserve"> used context API </w:t>
+        <w:t xml:space="preserve">I used REACT for the front end and mainly used the useState and useEffect hooks. </w:t>
+      </w:r>
+      <w:r>
+        <w:t>There was plenty of JSX but that should go without saying.</w:t>
+      </w:r>
+      <w:r>
+        <w:t xml:space="preserve"> </w:t>
+      </w:r>
+      <w:r>
+        <w:t xml:space="preserve">I used context API </w:t>
       </w:r>
       <w:r>
         <w:t>to store</w:t>
@@ -99,86 +262,77 @@
         <w:t xml:space="preserve">. </w:t>
       </w:r>
       <w:r>
-        <w:t>I did not use</w:t>
+        <w:t xml:space="preserve">I </w:t>
+      </w:r>
+      <w:r>
+        <w:t xml:space="preserve">originally </w:t>
+      </w:r>
+      <w:r>
+        <w:t>did not use</w:t>
       </w:r>
       <w:r>
         <w:t xml:space="preserve"> a CSS framework. My idea was to practice my CSS skills a bit. </w:t>
       </w:r>
+      <w:r>
+        <w:t>I later incorporated the Tailwind CSS framework and I’m happy I did so. The vanilla CSS I wrote is still in the source code.</w:t>
+      </w:r>
     </w:p>
     <w:p/>
     <w:p>
       <w:r>
         <w:t xml:space="preserve">The backend was done with </w:t>
       </w:r>
-      <w:proofErr w:type="gramStart"/>
-      <w:r>
-        <w:t>express</w:t>
-      </w:r>
-      <w:proofErr w:type="gramEnd"/>
-      <w:r>
-        <w:t xml:space="preserve"> and it communicates with the front end via API endpoints. This server was a basic-</w:t>
-      </w:r>
-      <w:proofErr w:type="spellStart"/>
-      <w:r>
-        <w:t>ish</w:t>
-      </w:r>
-      <w:proofErr w:type="spellEnd"/>
-      <w:r>
-        <w:t xml:space="preserve"> one that I managed to put together using my </w:t>
-      </w:r>
-      <w:proofErr w:type="spellStart"/>
-      <w:r>
-        <w:t>ToDo</w:t>
-      </w:r>
-      <w:proofErr w:type="spellEnd"/>
-      <w:r>
-        <w:t xml:space="preserve">-MERN </w:t>
+      <w:r>
+        <w:t>E</w:t>
+      </w:r>
+      <w:r>
+        <w:t xml:space="preserve">xpress and it communicates with the front end via API endpoints. This server was a basic-ish one that I managed to put together using my ToDo-MERN </w:t>
       </w:r>
       <w:r>
         <w:t xml:space="preserve">(can be found on my </w:t>
       </w:r>
-      <w:proofErr w:type="spellStart"/>
-      <w:r>
-        <w:t>github</w:t>
-      </w:r>
-      <w:proofErr w:type="spellEnd"/>
-      <w:r>
-        <w:t xml:space="preserve">) </w:t>
-      </w:r>
-      <w:r>
-        <w:t xml:space="preserve">backend as a boilerplate. It communicates with a MongoDB database and 2 separate collections within that database, items and users. Items is where the items that are for sale are kept. Each item has various keys including a key for the URL to the respective item image. The URL </w:t>
-      </w:r>
-      <w:r>
-        <w:t xml:space="preserve">links to the image file in an AWS S3 bucket I set up to hold the actual images of the items for sale. I used the AWS-SDK package from NPM to allow uploading images directly from the app, allowing users to add items to the store intuitively, like they would on… well… craigslist. </w:t>
+      <w:r>
+        <w:t>G</w:t>
+      </w:r>
+      <w:r>
+        <w:t>it</w:t>
+      </w:r>
+      <w:r>
+        <w:t>H</w:t>
+      </w:r>
+      <w:r>
+        <w:t xml:space="preserve">ub) </w:t>
+      </w:r>
+      <w:r>
+        <w:t xml:space="preserve">backend as a boilerplate. It communicates with a MongoDB database and 2 separate collections </w:t>
+      </w:r>
+      <w:r>
+        <w:lastRenderedPageBreak/>
+        <w:t xml:space="preserve">within that database, items and users. Items is where the items that are for sale are kept. Each item has various keys including a key for the URL to the respective item image. The URL </w:t>
+      </w:r>
+      <w:r>
+        <w:t>links to the image file in an AWS S3 bucket I set up to hold the actual images of the items for sale.</w:t>
+      </w:r>
+    </w:p>
+    <w:p>
+      <w:r>
+        <w:t xml:space="preserve">I used the AWS-SDK package from NPM to allow uploading images directly from the app, allowing users to add items to the store intuitively, like they would on… well… craigslist. </w:t>
       </w:r>
       <w:r>
         <w:t xml:space="preserve"> </w:t>
       </w:r>
       <w:r>
-        <w:t xml:space="preserve">The </w:t>
-      </w:r>
-      <w:proofErr w:type="gramStart"/>
-      <w:r>
-        <w:t>users</w:t>
-      </w:r>
-      <w:proofErr w:type="gramEnd"/>
-      <w:r>
-        <w:t xml:space="preserve"> collection is where the information about registered users is held. Each user has their own record that contains information about them </w:t>
+        <w:t xml:space="preserve">The users collection is where the information about registered users is held. Each user has their own record that contains information about them </w:t>
       </w:r>
       <w:r>
         <w:t>and</w:t>
       </w:r>
       <w:r>
-        <w:t xml:space="preserve"> an array of objects that contain the </w:t>
-      </w:r>
-      <w:proofErr w:type="spellStart"/>
-      <w:r>
-        <w:t>itemID</w:t>
+        <w:t xml:space="preserve"> an array of objects that contain the itemID</w:t>
       </w:r>
       <w:r>
         <w:t>s</w:t>
       </w:r>
-      <w:proofErr w:type="spellEnd"/>
       <w:r>
         <w:t xml:space="preserve"> to the ite</w:t>
       </w:r>
@@ -192,53 +346,40 @@
         <w:t>s</w:t>
       </w:r>
       <w:r>
-        <w:t xml:space="preserve"> in, the client sends the inputted email and password to the server (in the body of a POST request) which then does a query to MongoDB to find a record that has that matching email address. If it finds it, it returns the user’s info and then compares the inputted password to the password for that user in the record grabbed from MongoDB. If the password is correct, the user info is set as the state of the </w:t>
-      </w:r>
-      <w:proofErr w:type="spellStart"/>
-      <w:r>
-        <w:t>UserContext</w:t>
-      </w:r>
-      <w:proofErr w:type="spellEnd"/>
-      <w:r>
-        <w:t xml:space="preserve">, which then goes on to set the </w:t>
-      </w:r>
-      <w:proofErr w:type="spellStart"/>
-      <w:r>
-        <w:t>CartContext</w:t>
-      </w:r>
-      <w:proofErr w:type="spellEnd"/>
-      <w:r>
-        <w:t xml:space="preserve"> with the contents of the cart array in the users record. While this isn’t the most secure method of authenticating, it is a method I developed and managed to figure out by myself.</w:t>
+        <w:t xml:space="preserve"> in, the client sends the inputted email and password to the server (in the body of a POST request) which then does a query to MongoDB to find a record that has that matching email address. If it finds it, it returns the user’s info and then compares the inputted password to the password for that user in the record grabbed from MongoDB. If the password is correct, the user info is set as the state of the UserContext, which </w:t>
+      </w:r>
+      <w:r>
+        <w:t xml:space="preserve">contains the </w:t>
+      </w:r>
+      <w:r>
+        <w:t xml:space="preserve">contents of the </w:t>
+      </w:r>
+      <w:r>
+        <w:t>user’s cart</w:t>
+      </w:r>
+      <w:r>
+        <w:t>. While this isn’t the most secure method of authenticating, it is a method I developed and managed to figure out by myself.</w:t>
       </w:r>
       <w:r>
         <w:t xml:space="preserve"> After all, I wanted to challenge myself and showcase what I can do without following </w:t>
       </w:r>
-      <w:proofErr w:type="spellStart"/>
-      <w:r>
-        <w:t>youtube</w:t>
-      </w:r>
-      <w:proofErr w:type="spellEnd"/>
+      <w:r>
+        <w:t>YouTube</w:t>
+      </w:r>
       <w:r>
         <w:t xml:space="preserve"> tutorials or guides. In all honesty, the majority of </w:t>
       </w:r>
-      <w:proofErr w:type="spellStart"/>
-      <w:r>
-        <w:t>stackoverflow</w:t>
-      </w:r>
-      <w:proofErr w:type="spellEnd"/>
-      <w:r>
-        <w:t xml:space="preserve"> surfing I did was for CSS rules.</w:t>
+      <w:r>
+        <w:t>stack overflow</w:t>
+      </w:r>
+      <w:r>
+        <w:t xml:space="preserve"> surfing I did was for CSS rules</w:t>
+      </w:r>
+      <w:r>
+        <w:t xml:space="preserve"> (before I used Tailwind) and sending images to the server.</w:t>
       </w:r>
     </w:p>
     <w:p/>
-    <w:p>
-      <w:r>
-        <w:t>My database used for this app, if you couldn’t tell by now, was MongoDB</w:t>
-      </w:r>
-      <w:r>
-        <w:t>. For image storage, I used AWS S3. MongoDB would hold the URL to the publicly accessible image stored in AWS S3, and getting that URL ended up being a matter of following a certain structural convention, which could be done from within the server itself. MongoDB stored everything else.</w:t>
-      </w:r>
-    </w:p>
     <w:p/>
     <w:p>
       <w:r>
@@ -329,6 +470,9 @@
     <w:p>
       <w:r>
         <w:t>Shop.it may not look like much to a more experienced dev, but I am very proud of myself and how far I have come in building it.</w:t>
+      </w:r>
+      <w:r>
+        <w:t xml:space="preserve"> It shows me that I can go from essentially knowing nothing, to being able to comfortably interact with these technologies. 1% a day truly does add up.</w:t>
       </w:r>
     </w:p>
     <w:p/>
@@ -345,6 +489,127 @@
     </w:sectPr>
   </w:body>
 </w:document>
+</file>
+
+<file path=word/numbering.xml><?xml version="1.0" encoding="utf-8"?>
+<w:numbering xmlns:wpc="http://schemas.microsoft.com/office/word/2010/wordprocessingCanvas" xmlns:cx="http://schemas.microsoft.com/office/drawing/2014/chartex" xmlns:cx1="http://schemas.microsoft.com/office/drawing/2015/9/8/chartex" xmlns:cx2="http://schemas.microsoft.com/office/drawing/2015/10/21/chartex" xmlns:cx3="http://schemas.microsoft.com/office/drawing/2016/5/9/chartex" xmlns:cx4="http://schemas.microsoft.com/office/drawing/2016/5/10/chartex" xmlns:cx5="http://schemas.microsoft.com/office/drawing/2016/5/11/chartex" xmlns:cx6="http://schemas.microsoft.com/office/drawing/2016/5/12/chartex" xmlns:cx7="http://schemas.microsoft.com/office/drawing/2016/5/13/chartex" xmlns:cx8="http://schemas.microsoft.com/office/drawing/2016/5/14/chartex" xmlns:mc="http://schemas.openxmlformats.org/markup-compatibility/2006" xmlns:aink="http://schemas.microsoft.com/office/drawing/2016/ink" xmlns:am3d="http://schemas.microsoft.com/office/drawing/2017/model3d" xmlns:o="urn:schemas-microsoft-com:office:office" xmlns:oel="http://schemas.microsoft.com/office/2019/extlst" xmlns:r="http://schemas.openxmlformats.org/officeDocument/2006/relationships" xmlns:m="http://schemas.openxmlformats.org/officeDocument/2006/math" xmlns:v="urn:schemas-microsoft-com:vml" xmlns:wp14="http://schemas.microsoft.com/office/word/2010/wordprocessingDrawing" xmlns:wp="http://schemas.openxmlformats.org/drawingml/2006/wordprocessingDrawing" xmlns:w10="urn:schemas-microsoft-com:office:word" xmlns:w="http://schemas.openxmlformats.org/wordprocessingml/2006/main" xmlns:w14="http://schemas.microsoft.com/office/word/2010/wordml" xmlns:w15="http://schemas.microsoft.com/office/word/2012/wordml" xmlns:w16cex="http://schemas.microsoft.com/office/word/2018/wordml/cex" xmlns:w16cid="http://schemas.microsoft.com/office/word/2016/wordml/cid" xmlns:w16="http://schemas.microsoft.com/office/word/2018/wordml" xmlns:w16sdtdh="http://schemas.microsoft.com/office/word/2020/wordml/sdtdatahash" xmlns:w16se="http://schemas.microsoft.com/office/word/2015/wordml/symex" xmlns:wpg="http://schemas.microsoft.com/office/word/2010/wordprocessingGroup" xmlns:wpi="http://schemas.microsoft.com/office/word/2010/wordprocessingInk" xmlns:wne="http://schemas.microsoft.com/office/word/2006/wordml" xmlns:wps="http://schemas.microsoft.com/office/word/2010/wordprocessingShape" mc:Ignorable="w14 w15 w16se w16cid w16 w16cex w16sdtdh wp14">
+  <w:abstractNum w:abstractNumId="0" w15:restartNumberingAfterBreak="0">
+    <w:nsid w:val="1E027CA9"/>
+    <w:multiLevelType w:val="hybridMultilevel"/>
+    <w:tmpl w:val="540A8C52"/>
+    <w:lvl w:ilvl="0" w:tplc="04090001">
+      <w:start w:val="1"/>
+      <w:numFmt w:val="bullet"/>
+      <w:lvlText w:val=""/>
+      <w:lvlJc w:val="left"/>
+      <w:pPr>
+        <w:ind w:left="720" w:hanging="360"/>
+      </w:pPr>
+      <w:rPr>
+        <w:rFonts w:ascii="Symbol" w:hAnsi="Symbol" w:hint="default"/>
+      </w:rPr>
+    </w:lvl>
+    <w:lvl w:ilvl="1" w:tplc="04090003" w:tentative="1">
+      <w:start w:val="1"/>
+      <w:numFmt w:val="bullet"/>
+      <w:lvlText w:val="o"/>
+      <w:lvlJc w:val="left"/>
+      <w:pPr>
+        <w:ind w:left="1440" w:hanging="360"/>
+      </w:pPr>
+      <w:rPr>
+        <w:rFonts w:ascii="Courier New" w:hAnsi="Courier New" w:cs="Courier New" w:hint="default"/>
+      </w:rPr>
+    </w:lvl>
+    <w:lvl w:ilvl="2" w:tplc="04090005" w:tentative="1">
+      <w:start w:val="1"/>
+      <w:numFmt w:val="bullet"/>
+      <w:lvlText w:val=""/>
+      <w:lvlJc w:val="left"/>
+      <w:pPr>
+        <w:ind w:left="2160" w:hanging="360"/>
+      </w:pPr>
+      <w:rPr>
+        <w:rFonts w:ascii="Wingdings" w:hAnsi="Wingdings" w:hint="default"/>
+      </w:rPr>
+    </w:lvl>
+    <w:lvl w:ilvl="3" w:tplc="04090001" w:tentative="1">
+      <w:start w:val="1"/>
+      <w:numFmt w:val="bullet"/>
+      <w:lvlText w:val=""/>
+      <w:lvlJc w:val="left"/>
+      <w:pPr>
+        <w:ind w:left="2880" w:hanging="360"/>
+      </w:pPr>
+      <w:rPr>
+        <w:rFonts w:ascii="Symbol" w:hAnsi="Symbol" w:hint="default"/>
+      </w:rPr>
+    </w:lvl>
+    <w:lvl w:ilvl="4" w:tplc="04090003" w:tentative="1">
+      <w:start w:val="1"/>
+      <w:numFmt w:val="bullet"/>
+      <w:lvlText w:val="o"/>
+      <w:lvlJc w:val="left"/>
+      <w:pPr>
+        <w:ind w:left="3600" w:hanging="360"/>
+      </w:pPr>
+      <w:rPr>
+        <w:rFonts w:ascii="Courier New" w:hAnsi="Courier New" w:cs="Courier New" w:hint="default"/>
+      </w:rPr>
+    </w:lvl>
+    <w:lvl w:ilvl="5" w:tplc="04090005" w:tentative="1">
+      <w:start w:val="1"/>
+      <w:numFmt w:val="bullet"/>
+      <w:lvlText w:val=""/>
+      <w:lvlJc w:val="left"/>
+      <w:pPr>
+        <w:ind w:left="4320" w:hanging="360"/>
+      </w:pPr>
+      <w:rPr>
+        <w:rFonts w:ascii="Wingdings" w:hAnsi="Wingdings" w:hint="default"/>
+      </w:rPr>
+    </w:lvl>
+    <w:lvl w:ilvl="6" w:tplc="04090001" w:tentative="1">
+      <w:start w:val="1"/>
+      <w:numFmt w:val="bullet"/>
+      <w:lvlText w:val=""/>
+      <w:lvlJc w:val="left"/>
+      <w:pPr>
+        <w:ind w:left="5040" w:hanging="360"/>
+      </w:pPr>
+      <w:rPr>
+        <w:rFonts w:ascii="Symbol" w:hAnsi="Symbol" w:hint="default"/>
+      </w:rPr>
+    </w:lvl>
+    <w:lvl w:ilvl="7" w:tplc="04090003" w:tentative="1">
+      <w:start w:val="1"/>
+      <w:numFmt w:val="bullet"/>
+      <w:lvlText w:val="o"/>
+      <w:lvlJc w:val="left"/>
+      <w:pPr>
+        <w:ind w:left="5760" w:hanging="360"/>
+      </w:pPr>
+      <w:rPr>
+        <w:rFonts w:ascii="Courier New" w:hAnsi="Courier New" w:cs="Courier New" w:hint="default"/>
+      </w:rPr>
+    </w:lvl>
+    <w:lvl w:ilvl="8" w:tplc="04090005" w:tentative="1">
+      <w:start w:val="1"/>
+      <w:numFmt w:val="bullet"/>
+      <w:lvlText w:val=""/>
+      <w:lvlJc w:val="left"/>
+      <w:pPr>
+        <w:ind w:left="6480" w:hanging="360"/>
+      </w:pPr>
+      <w:rPr>
+        <w:rFonts w:ascii="Wingdings" w:hAnsi="Wingdings" w:hint="default"/>
+      </w:rPr>
+    </w:lvl>
+  </w:abstractNum>
+  <w:num w:numId="1" w16cid:durableId="1535843320">
+    <w:abstractNumId w:val="0"/>
+  </w:num>
+</w:numbering>
 </file>
 
 <file path=word/styles.xml><?xml version="1.0" encoding="utf-8"?>
@@ -775,6 +1040,17 @@
     <w:semiHidden/>
     <w:unhideWhenUsed/>
   </w:style>
+  <w:style w:type="paragraph" w:styleId="ListParagraph">
+    <w:name w:val="List Paragraph"/>
+    <w:basedOn w:val="Normal"/>
+    <w:uiPriority w:val="34"/>
+    <w:qFormat/>
+    <w:rsid w:val="00352B1D"/>
+    <w:pPr>
+      <w:ind w:left="720"/>
+      <w:contextualSpacing/>
+    </w:pPr>
+  </w:style>
 </w:styles>
 </file>
 

</xml_diff>